<commit_message>
bombSound.play(); .gamelayer removed; jquery; css; semantic html;
</commit_message>
<xml_diff>
--- a/SubZero-team-FortressDefence-documentation.docx
+++ b/SubZero-team-FortressDefence-documentation.docx
@@ -1,6 +1,6 @@
 
 <file path=word/document.xml><?xml version="1.0" encoding="utf-8"?>
-<w:document xmlns:wpc="http://schemas.microsoft.com/office/word/2010/wordprocessingCanvas" xmlns:mc="http://schemas.openxmlformats.org/markup-compatibility/2006" xmlns:o="urn:schemas-microsoft-com:office:office" xmlns:r="http://schemas.openxmlformats.org/officeDocument/2006/relationships" xmlns:m="http://schemas.openxmlformats.org/officeDocument/2006/math" xmlns:v="urn:schemas-microsoft-com:vml" xmlns:wp14="http://schemas.microsoft.com/office/word/2010/wordprocessingDrawing" xmlns:wp="http://schemas.openxmlformats.org/drawingml/2006/wordprocessingDrawing" xmlns:w10="urn:schemas-microsoft-com:office:word" xmlns:w="http://schemas.openxmlformats.org/wordprocessingml/2006/main" xmlns:w14="http://schemas.microsoft.com/office/word/2010/wordml" xmlns:wpg="http://schemas.microsoft.com/office/word/2010/wordprocessingGroup" xmlns:wpi="http://schemas.microsoft.com/office/word/2010/wordprocessingInk" xmlns:wne="http://schemas.microsoft.com/office/word/2006/wordml" xmlns:wps="http://schemas.microsoft.com/office/word/2010/wordprocessingShape" mc:Ignorable="w14 wp14">
+<w:document xmlns:ve="http://schemas.openxmlformats.org/markup-compatibility/2006" xmlns:o="urn:schemas-microsoft-com:office:office" xmlns:r="http://schemas.openxmlformats.org/officeDocument/2006/relationships" xmlns:m="http://schemas.openxmlformats.org/officeDocument/2006/math" xmlns:v="urn:schemas-microsoft-com:vml" xmlns:wp="http://schemas.openxmlformats.org/drawingml/2006/wordprocessingDrawing" xmlns:w10="urn:schemas-microsoft-com:office:word" xmlns:w="http://schemas.openxmlformats.org/wordprocessingml/2006/main" xmlns:wne="http://schemas.microsoft.com/office/word/2006/wordml">
   <w:body>
     <w:p>
       <w:pPr>
@@ -20,16 +20,6 @@
           <w:u w:val="single"/>
         </w:rPr>
         <w:t>Team Sub-zero</w:t>
-      </w:r>
-      <w:r>
-        <w:rPr>
-          <w:rStyle w:val="Heading1Char"/>
-          <w:sz w:val="32"/>
-          <w:szCs w:val="32"/>
-          <w:u w:val="single"/>
-          <w:lang w:val="en-US"/>
-        </w:rPr>
-        <w:t xml:space="preserve"> </w:t>
       </w:r>
     </w:p>
     <w:p>
@@ -149,6 +139,41 @@
         <w:t>Georgieva</w:t>
       </w:r>
       <w:proofErr w:type="spellEnd"/>
+      <w:r>
+        <w:rPr>
+          <w:rStyle w:val="Heading1Char"/>
+          <w:b w:val="0"/>
+          <w:color w:val="0F243E" w:themeColor="text2" w:themeShade="80"/>
+          <w:sz w:val="24"/>
+          <w:szCs w:val="24"/>
+          <w:lang w:val="en-US"/>
+        </w:rPr>
+        <w:t xml:space="preserve"> (</w:t>
+      </w:r>
+      <w:proofErr w:type="spellStart"/>
+      <w:r>
+        <w:rPr>
+          <w:rStyle w:val="Heading1Char"/>
+          <w:b w:val="0"/>
+          <w:color w:val="0F243E" w:themeColor="text2" w:themeShade="80"/>
+          <w:sz w:val="24"/>
+          <w:szCs w:val="24"/>
+          <w:lang w:val="en-US"/>
+        </w:rPr>
+        <w:t>gabrielavg</w:t>
+      </w:r>
+      <w:proofErr w:type="spellEnd"/>
+      <w:r>
+        <w:rPr>
+          <w:rStyle w:val="Heading1Char"/>
+          <w:b w:val="0"/>
+          <w:color w:val="0F243E" w:themeColor="text2" w:themeShade="80"/>
+          <w:sz w:val="24"/>
+          <w:szCs w:val="24"/>
+          <w:lang w:val="en-US"/>
+        </w:rPr>
+        <w:t>)</w:t>
+      </w:r>
     </w:p>
     <w:p>
       <w:pPr>
@@ -165,17 +190,6 @@
           <w:szCs w:val="24"/>
         </w:rPr>
       </w:pPr>
-      <w:r>
-        <w:rPr>
-          <w:rStyle w:val="Heading1Char"/>
-          <w:b w:val="0"/>
-          <w:color w:val="0F243E" w:themeColor="text2" w:themeShade="80"/>
-          <w:sz w:val="24"/>
-          <w:szCs w:val="24"/>
-          <w:lang w:val="en-US"/>
-        </w:rPr>
-        <w:t xml:space="preserve">Nikolay </w:t>
-      </w:r>
       <w:proofErr w:type="spellStart"/>
       <w:r>
         <w:rPr>
@@ -186,9 +200,68 @@
           <w:szCs w:val="24"/>
           <w:lang w:val="en-US"/>
         </w:rPr>
+        <w:t>Nikolay</w:t>
+      </w:r>
+      <w:proofErr w:type="spellEnd"/>
+      <w:r>
+        <w:rPr>
+          <w:rStyle w:val="Heading1Char"/>
+          <w:b w:val="0"/>
+          <w:color w:val="0F243E" w:themeColor="text2" w:themeShade="80"/>
+          <w:sz w:val="24"/>
+          <w:szCs w:val="24"/>
+          <w:lang w:val="en-US"/>
+        </w:rPr>
+        <w:t xml:space="preserve"> </w:t>
+      </w:r>
+      <w:proofErr w:type="spellStart"/>
+      <w:r>
+        <w:rPr>
+          <w:rStyle w:val="Heading1Char"/>
+          <w:b w:val="0"/>
+          <w:color w:val="0F243E" w:themeColor="text2" w:themeShade="80"/>
+          <w:sz w:val="24"/>
+          <w:szCs w:val="24"/>
+          <w:lang w:val="en-US"/>
+        </w:rPr>
         <w:t>Nachev</w:t>
       </w:r>
       <w:proofErr w:type="spellEnd"/>
+      <w:r>
+        <w:rPr>
+          <w:rStyle w:val="Heading1Char"/>
+          <w:b w:val="0"/>
+          <w:color w:val="0F243E" w:themeColor="text2" w:themeShade="80"/>
+          <w:sz w:val="24"/>
+          <w:szCs w:val="24"/>
+          <w:lang w:val="en-US"/>
+        </w:rPr>
+        <w:t xml:space="preserve"> (</w:t>
+      </w:r>
+      <w:proofErr w:type="spellStart"/>
+      <w:r>
+        <w:rPr>
+          <w:rStyle w:val="Heading1Char"/>
+          <w:b w:val="0"/>
+          <w:color w:val="0F243E" w:themeColor="text2" w:themeShade="80"/>
+          <w:sz w:val="24"/>
+          <w:szCs w:val="24"/>
+          <w:lang w:val="en-US"/>
+        </w:rPr>
+        <w:t>Nachev</w:t>
+      </w:r>
+      <w:proofErr w:type="spellEnd"/>
+      <w:r>
+        <w:rPr>
+          <w:rStyle w:val="Heading1Char"/>
+          <w:b w:val="0"/>
+          <w:color w:val="0F243E" w:themeColor="text2" w:themeShade="80"/>
+          <w:sz w:val="24"/>
+          <w:szCs w:val="24"/>
+          <w:lang w:val="en-US"/>
+        </w:rPr>
+        <w:t>)</w:t>
+      </w:r>
     </w:p>
     <w:p>
       <w:pPr>
@@ -205,16 +278,29 @@
           <w:szCs w:val="24"/>
         </w:rPr>
       </w:pPr>
-      <w:r>
-        <w:rPr>
-          <w:rStyle w:val="Heading1Char"/>
-          <w:b w:val="0"/>
-          <w:color w:val="0F243E" w:themeColor="text2" w:themeShade="80"/>
-          <w:sz w:val="24"/>
-          <w:szCs w:val="24"/>
-          <w:lang w:val="en-US"/>
-        </w:rPr>
-        <w:t xml:space="preserve">Stanislav </w:t>
+      <w:proofErr w:type="spellStart"/>
+      <w:r>
+        <w:rPr>
+          <w:rStyle w:val="Heading1Char"/>
+          <w:b w:val="0"/>
+          <w:color w:val="0F243E" w:themeColor="text2" w:themeShade="80"/>
+          <w:sz w:val="24"/>
+          <w:szCs w:val="24"/>
+          <w:lang w:val="en-US"/>
+        </w:rPr>
+        <w:t>Stanislav</w:t>
+      </w:r>
+      <w:proofErr w:type="spellEnd"/>
+      <w:r>
+        <w:rPr>
+          <w:rStyle w:val="Heading1Char"/>
+          <w:b w:val="0"/>
+          <w:color w:val="0F243E" w:themeColor="text2" w:themeShade="80"/>
+          <w:sz w:val="24"/>
+          <w:szCs w:val="24"/>
+          <w:lang w:val="en-US"/>
+        </w:rPr>
+        <w:t xml:space="preserve"> </w:t>
       </w:r>
       <w:proofErr w:type="spellStart"/>
       <w:r>
@@ -381,6 +467,41 @@
         <w:t>Karabeliov</w:t>
       </w:r>
       <w:proofErr w:type="spellEnd"/>
+      <w:r>
+        <w:rPr>
+          <w:rStyle w:val="Heading1Char"/>
+          <w:b w:val="0"/>
+          <w:color w:val="0F243E" w:themeColor="text2" w:themeShade="80"/>
+          <w:sz w:val="24"/>
+          <w:szCs w:val="24"/>
+          <w:lang w:val="en-US"/>
+        </w:rPr>
+        <w:t xml:space="preserve"> (</w:t>
+      </w:r>
+      <w:proofErr w:type="spellStart"/>
+      <w:r>
+        <w:rPr>
+          <w:rStyle w:val="Heading1Char"/>
+          <w:b w:val="0"/>
+          <w:color w:val="0F243E" w:themeColor="text2" w:themeShade="80"/>
+          <w:sz w:val="24"/>
+          <w:szCs w:val="24"/>
+          <w:lang w:val="en-US"/>
+        </w:rPr>
+        <w:t>tedKarabeliov</w:t>
+      </w:r>
+      <w:proofErr w:type="spellEnd"/>
+      <w:r>
+        <w:rPr>
+          <w:rStyle w:val="Heading1Char"/>
+          <w:b w:val="0"/>
+          <w:color w:val="0F243E" w:themeColor="text2" w:themeShade="80"/>
+          <w:sz w:val="24"/>
+          <w:szCs w:val="24"/>
+          <w:lang w:val="en-US"/>
+        </w:rPr>
+        <w:t>)</w:t>
+      </w:r>
     </w:p>
     <w:p>
       <w:pPr>
@@ -1003,12 +1124,35 @@
           <w:szCs w:val="24"/>
           <w:lang w:val="en-US"/>
         </w:rPr>
-        <w:t xml:space="preserve"> button, move the gun up and down with </w:t>
+        <w:t xml:space="preserve"> </w:t>
       </w:r>
       <w:proofErr w:type="gramStart"/>
       <w:r>
         <w:rPr>
           <w:rStyle w:val="Heading1Char"/>
+          <w:b w:val="0"/>
+          <w:color w:val="0F243E" w:themeColor="text2" w:themeShade="80"/>
+          <w:sz w:val="24"/>
+          <w:szCs w:val="24"/>
+          <w:lang w:val="en-US"/>
+        </w:rPr>
+        <w:t>button,</w:t>
+      </w:r>
+      <w:proofErr w:type="gramEnd"/>
+      <w:r>
+        <w:rPr>
+          <w:rStyle w:val="Heading1Char"/>
+          <w:b w:val="0"/>
+          <w:color w:val="0F243E" w:themeColor="text2" w:themeShade="80"/>
+          <w:sz w:val="24"/>
+          <w:szCs w:val="24"/>
+          <w:lang w:val="en-US"/>
+        </w:rPr>
+        <w:t xml:space="preserve"> move the gun up and down with </w:t>
+      </w:r>
+      <w:r>
+        <w:rPr>
+          <w:rStyle w:val="Heading1Char"/>
           <w:color w:val="0F243E" w:themeColor="text2" w:themeShade="80"/>
           <w:sz w:val="24"/>
           <w:szCs w:val="24"/>
@@ -1019,7 +1163,16 @@
       <w:r>
         <w:rPr>
           <w:rStyle w:val="Heading1Char"/>
-          <w:b w:val="0"/>
+          <w:color w:val="0F243E" w:themeColor="text2" w:themeShade="80"/>
+          <w:sz w:val="24"/>
+          <w:szCs w:val="24"/>
+          <w:lang w:val="en-US"/>
+        </w:rPr>
+        <w:t xml:space="preserve"> arrow</w:t>
+      </w:r>
+      <w:r>
+        <w:rPr>
+          <w:rStyle w:val="Heading1Char"/>
           <w:color w:val="0F243E" w:themeColor="text2" w:themeShade="80"/>
           <w:sz w:val="24"/>
           <w:szCs w:val="24"/>
@@ -1030,27 +1183,6 @@
       <w:r>
         <w:rPr>
           <w:rStyle w:val="Heading1Char"/>
-          <w:color w:val="0F243E" w:themeColor="text2" w:themeShade="80"/>
-          <w:sz w:val="24"/>
-          <w:szCs w:val="24"/>
-          <w:lang w:val="en-US"/>
-        </w:rPr>
-        <w:t xml:space="preserve"> arrow</w:t>
-      </w:r>
-      <w:proofErr w:type="gramEnd"/>
-      <w:r>
-        <w:rPr>
-          <w:rStyle w:val="Heading1Char"/>
-          <w:color w:val="0F243E" w:themeColor="text2" w:themeShade="80"/>
-          <w:sz w:val="24"/>
-          <w:szCs w:val="24"/>
-          <w:lang w:val="en-US"/>
-        </w:rPr>
-        <w:t xml:space="preserve"> </w:t>
-      </w:r>
-      <w:r>
-        <w:rPr>
-          <w:rStyle w:val="Heading1Char"/>
           <w:b w:val="0"/>
           <w:color w:val="0F243E" w:themeColor="text2" w:themeShade="80"/>
           <w:sz w:val="24"/>
@@ -1221,28 +1353,7 @@
           <w:szCs w:val="24"/>
           <w:lang w:val="en-US"/>
         </w:rPr>
-        <w:t>hip and one time at an ordinary for it to be</w:t>
-      </w:r>
-      <w:r>
-        <w:rPr>
-          <w:rStyle w:val="Heading1Char"/>
-          <w:b w:val="0"/>
-          <w:color w:val="0F243E" w:themeColor="text2" w:themeShade="80"/>
-          <w:sz w:val="24"/>
-          <w:szCs w:val="24"/>
-        </w:rPr>
-        <w:t xml:space="preserve"> </w:t>
-      </w:r>
-      <w:r>
-        <w:rPr>
-          <w:rStyle w:val="Heading1Char"/>
-          <w:b w:val="0"/>
-          <w:color w:val="0F243E" w:themeColor="text2" w:themeShade="80"/>
-          <w:sz w:val="24"/>
-          <w:szCs w:val="24"/>
-          <w:lang w:val="en-US"/>
-        </w:rPr>
-        <w:t xml:space="preserve">grassed. </w:t>
+        <w:t xml:space="preserve">hip and one time at an ordinary for it to begrassed. </w:t>
       </w:r>
     </w:p>
     <w:p>
@@ -1434,17 +1545,6 @@
         <w:t>.,</w:t>
       </w:r>
       <w:proofErr w:type="gramEnd"/>
-      <w:r>
-        <w:rPr>
-          <w:rStyle w:val="Heading1Char"/>
-          <w:b w:val="0"/>
-          <w:color w:val="0F243E" w:themeColor="text2" w:themeShade="80"/>
-          <w:sz w:val="24"/>
-          <w:szCs w:val="24"/>
-          <w:lang w:val="en-US"/>
-        </w:rPr>
-        <w:t xml:space="preserve"> </w:t>
-      </w:r>
     </w:p>
     <w:p>
       <w:pPr>
@@ -1471,18 +1571,7 @@
           <w:szCs w:val="24"/>
           <w:lang w:val="en-US"/>
         </w:rPr>
-        <w:t xml:space="preserve">Animations: we have created animations, </w:t>
-      </w:r>
-      <w:r>
-        <w:rPr>
-          <w:rStyle w:val="Heading1Char"/>
-          <w:b w:val="0"/>
-          <w:color w:val="0F243E" w:themeColor="text2" w:themeShade="80"/>
-          <w:sz w:val="24"/>
-          <w:szCs w:val="24"/>
-          <w:lang w:val="en-US"/>
-        </w:rPr>
-        <w:t>combining Canvas and SVG in one project</w:t>
+        <w:t>Animations: we have created animations, combining Canvas and SVG in one project</w:t>
       </w:r>
     </w:p>
     <w:p>
@@ -1519,28 +1608,7 @@
           <w:rFonts w:asciiTheme="majorHAnsi" w:eastAsia="Calibri" w:hAnsiTheme="majorHAnsi" w:cs="Arial"/>
           <w:lang w:val="en-US"/>
         </w:rPr>
-        <w:t>We have f</w:t>
-      </w:r>
-      <w:r>
-        <w:rPr>
-          <w:rFonts w:asciiTheme="majorHAnsi" w:eastAsia="Calibri" w:hAnsiTheme="majorHAnsi" w:cs="Arial"/>
-          <w:lang w:val="en-US"/>
-        </w:rPr>
-        <w:t>ollow</w:t>
-      </w:r>
-      <w:r>
-        <w:rPr>
-          <w:rFonts w:asciiTheme="majorHAnsi" w:eastAsia="Calibri" w:hAnsiTheme="majorHAnsi" w:cs="Arial"/>
-          <w:lang w:val="en-US"/>
-        </w:rPr>
-        <w:t>ed</w:t>
-      </w:r>
-      <w:r>
-        <w:rPr>
-          <w:rFonts w:asciiTheme="majorHAnsi" w:eastAsia="Calibri" w:hAnsiTheme="majorHAnsi" w:cs="Arial"/>
-          <w:lang w:val="en-US"/>
-        </w:rPr>
-        <w:t xml:space="preserve"> the best practices for producing high-quality code: correct naming, data encapsulation, strong cohesion and loose coupling</w:t>
+        <w:t>We have followed the best practices for producing high-quality code: correct naming, data encapsulation, strong cohesion and loose coupling</w:t>
       </w:r>
     </w:p>
     <w:p>
@@ -1599,19 +1667,7 @@
         <w:rPr>
           <w:rFonts w:asciiTheme="majorHAnsi" w:hAnsiTheme="majorHAnsi" w:cs="Arial"/>
         </w:rPr>
-        <w:t xml:space="preserve"> (</w:t>
-      </w:r>
-      <w:r>
-        <w:rPr>
-          <w:rFonts w:asciiTheme="majorHAnsi" w:hAnsiTheme="majorHAnsi" w:cs="Arial"/>
-        </w:rPr>
-        <w:t>https://github.com/orgs/Sub-zero-team/dashboard</w:t>
-      </w:r>
-      <w:r>
-        <w:rPr>
-          <w:rFonts w:asciiTheme="majorHAnsi" w:hAnsiTheme="majorHAnsi" w:cs="Arial"/>
-        </w:rPr>
-        <w:t>)</w:t>
+        <w:t xml:space="preserve"> (https://github.com/orgs/Sub-zero-team/dashboard)</w:t>
       </w:r>
     </w:p>
     <w:p>
@@ -2003,7 +2059,7 @@
 </file>
 
 <file path=word/numbering.xml><?xml version="1.0" encoding="utf-8"?>
-<w:numbering xmlns:wpc="http://schemas.microsoft.com/office/word/2010/wordprocessingCanvas" xmlns:mc="http://schemas.openxmlformats.org/markup-compatibility/2006" xmlns:o="urn:schemas-microsoft-com:office:office" xmlns:r="http://schemas.openxmlformats.org/officeDocument/2006/relationships" xmlns:m="http://schemas.openxmlformats.org/officeDocument/2006/math" xmlns:v="urn:schemas-microsoft-com:vml" xmlns:wp14="http://schemas.microsoft.com/office/word/2010/wordprocessingDrawing" xmlns:wp="http://schemas.openxmlformats.org/drawingml/2006/wordprocessingDrawing" xmlns:w10="urn:schemas-microsoft-com:office:word" xmlns:w="http://schemas.openxmlformats.org/wordprocessingml/2006/main" xmlns:w14="http://schemas.microsoft.com/office/word/2010/wordml" xmlns:wpg="http://schemas.microsoft.com/office/word/2010/wordprocessingGroup" xmlns:wpi="http://schemas.microsoft.com/office/word/2010/wordprocessingInk" xmlns:wne="http://schemas.microsoft.com/office/word/2006/wordml" xmlns:wps="http://schemas.microsoft.com/office/word/2010/wordprocessingShape" mc:Ignorable="w14 wp14">
+<w:numbering xmlns:ve="http://schemas.openxmlformats.org/markup-compatibility/2006" xmlns:o="urn:schemas-microsoft-com:office:office" xmlns:r="http://schemas.openxmlformats.org/officeDocument/2006/relationships" xmlns:m="http://schemas.openxmlformats.org/officeDocument/2006/math" xmlns:v="urn:schemas-microsoft-com:vml" xmlns:wp="http://schemas.openxmlformats.org/drawingml/2006/wordprocessingDrawing" xmlns:w10="urn:schemas-microsoft-com:office:word" xmlns:w="http://schemas.openxmlformats.org/wordprocessingml/2006/main" xmlns:wne="http://schemas.microsoft.com/office/word/2006/wordml">
   <w:abstractNum w:abstractNumId="0">
     <w:nsid w:val="0D761584"/>
     <w:multiLevelType w:val="hybridMultilevel"/>
@@ -2778,15 +2834,6 @@
   </w:num>
   <w:num w:numId="5">
     <w:abstractNumId w:val="3"/>
-    <w:lvlOverride w:ilvl="0"/>
-    <w:lvlOverride w:ilvl="1"/>
-    <w:lvlOverride w:ilvl="2"/>
-    <w:lvlOverride w:ilvl="3"/>
-    <w:lvlOverride w:ilvl="4"/>
-    <w:lvlOverride w:ilvl="5"/>
-    <w:lvlOverride w:ilvl="6"/>
-    <w:lvlOverride w:ilvl="7"/>
-    <w:lvlOverride w:ilvl="8"/>
   </w:num>
   <w:num w:numId="6">
     <w:abstractNumId w:val="0"/>
@@ -2798,7 +2845,7 @@
 </file>
 
 <file path=word/styles.xml><?xml version="1.0" encoding="utf-8"?>
-<w:styles xmlns:mc="http://schemas.openxmlformats.org/markup-compatibility/2006" xmlns:r="http://schemas.openxmlformats.org/officeDocument/2006/relationships" xmlns:w="http://schemas.openxmlformats.org/wordprocessingml/2006/main" xmlns:w14="http://schemas.microsoft.com/office/word/2010/wordml" mc:Ignorable="w14">
+<w:styles xmlns:r="http://schemas.openxmlformats.org/officeDocument/2006/relationships" xmlns:w="http://schemas.openxmlformats.org/wordprocessingml/2006/main">
   <w:docDefaults>
     <w:rPrDefault>
       <w:rPr>
@@ -2956,6 +3003,7 @@
   <w:style w:type="paragraph" w:default="1" w:styleId="Normal">
     <w:name w:val="Normal"/>
     <w:qFormat/>
+    <w:rsid w:val="00761498"/>
   </w:style>
   <w:style w:type="paragraph" w:styleId="Heading1">
     <w:name w:val="heading 1"/>
@@ -3015,6 +3063,7 @@
     <w:uiPriority w:val="99"/>
     <w:semiHidden/>
     <w:unhideWhenUsed/>
+    <w:qFormat/>
     <w:tblPr>
       <w:tblInd w:w="0" w:type="dxa"/>
       <w:tblCellMar>

</xml_diff>